<commit_message>
change of the repo name and modification of the english's portfolio
</commit_message>
<xml_diff>
--- a/assets/EN_Portfolio_Steve_Wagner.docx
+++ b/assets/EN_Portfolio_Steve_Wagner.docx
@@ -273,7 +273,6 @@
         </w:sectPr>
       </w:pPr>
     </w:p>
-    <w:bookmarkStart w:id="0" w:name="_GoBack" w:displacedByCustomXml="next"/>
     <w:sdt>
       <w:sdtPr>
         <w:rPr>
@@ -282,6 +281,7 @@
           <w:color w:val="auto"/>
           <w:sz w:val="22"/>
           <w:szCs w:val="22"/>
+          <w:lang w:eastAsia="en-US"/>
         </w:rPr>
         <w:id w:val="144862267"/>
         <w:docPartObj>
@@ -293,7 +293,6 @@
         <w:rPr>
           <w:rFonts w:ascii="Tahoma" w:eastAsiaTheme="minorHAnsi" w:hAnsi="Tahoma"/>
           <w:sz w:val="24"/>
-          <w:lang w:eastAsia="en-US"/>
         </w:rPr>
       </w:sdtEndPr>
       <w:sdtContent>
@@ -304,25 +303,21 @@
               <w:rFonts w:cs="Tahoma"/>
               <w:sz w:val="72"/>
               <w:szCs w:val="32"/>
-              <w:lang w:val="fr-FR"/>
             </w:rPr>
           </w:pPr>
-          <w:proofErr w:type="spellStart"/>
           <w:r>
             <w:rPr>
               <w:rFonts w:cs="Tahoma"/>
               <w:sz w:val="72"/>
               <w:szCs w:val="32"/>
-              <w:lang w:val="fr-FR"/>
             </w:rPr>
             <w:t>Summary</w:t>
           </w:r>
-          <w:proofErr w:type="spellEnd"/>
         </w:p>
         <w:p>
           <w:pPr>
             <w:rPr>
-              <w:lang w:val="fr-FR" w:eastAsia="fr-FR"/>
+              <w:lang w:eastAsia="fr-FR"/>
             </w:rPr>
           </w:pPr>
         </w:p>
@@ -333,7 +328,6 @@
               <w:rFonts w:ascii="Tahoma" w:hAnsi="Tahoma" w:cs="Tahoma"/>
               <w:sz w:val="28"/>
               <w:szCs w:val="32"/>
-              <w:lang w:val="fr-FR"/>
             </w:rPr>
           </w:pPr>
           <w:r>
@@ -343,7 +337,6 @@
               <w:bCs/>
               <w:sz w:val="28"/>
               <w:szCs w:val="32"/>
-              <w:lang w:val="fr-FR"/>
             </w:rPr>
             <w:t>Tracer</w:t>
           </w:r>
@@ -362,7 +355,6 @@
               <w:bCs/>
               <w:sz w:val="28"/>
               <w:szCs w:val="32"/>
-              <w:lang w:val="fr-FR"/>
             </w:rPr>
             <w:t>1</w:t>
           </w:r>
@@ -374,10 +366,8 @@
               <w:rFonts w:ascii="Tahoma" w:hAnsi="Tahoma" w:cs="Tahoma"/>
               <w:sz w:val="28"/>
               <w:szCs w:val="32"/>
-              <w:lang w:val="fr-FR"/>
             </w:rPr>
           </w:pPr>
-          <w:proofErr w:type="spellStart"/>
           <w:r>
             <w:rPr>
               <w:rFonts w:ascii="Tahoma" w:hAnsi="Tahoma" w:cs="Tahoma"/>
@@ -385,21 +375,8 @@
               <w:bCs/>
               <w:sz w:val="28"/>
               <w:szCs w:val="32"/>
-              <w:lang w:val="fr-FR"/>
             </w:rPr>
-            <w:t>Autonomous</w:t>
-          </w:r>
-          <w:proofErr w:type="spellEnd"/>
-          <w:r>
-            <w:rPr>
-              <w:rFonts w:ascii="Tahoma" w:hAnsi="Tahoma" w:cs="Tahoma"/>
-              <w:b/>
-              <w:bCs/>
-              <w:sz w:val="28"/>
-              <w:szCs w:val="32"/>
-              <w:lang w:val="fr-FR"/>
-            </w:rPr>
-            <w:t xml:space="preserve"> Robot Car</w:t>
+            <w:t>Autonomous Robot Car</w:t>
           </w:r>
           <w:r>
             <w:rPr>
@@ -416,7 +393,6 @@
               <w:bCs/>
               <w:sz w:val="28"/>
               <w:szCs w:val="32"/>
-              <w:lang w:val="fr-FR"/>
             </w:rPr>
             <w:t>2</w:t>
           </w:r>
@@ -2834,16 +2810,26 @@
         <w:spacing w:after="0"/>
         <w:rPr>
           <w:rFonts w:cs="Tahoma"/>
-          <w:b/>
-          <w:sz w:val="28"/>
-        </w:rPr>
-      </w:pPr>
-      <w:r>
-        <w:rPr>
-          <w:rFonts w:cs="Tahoma"/>
-          <w:b/>
-          <w:sz w:val="28"/>
-        </w:rPr>
+          <w:sz w:val="28"/>
+        </w:rPr>
+      </w:pPr>
+    </w:p>
+    <w:p>
+      <w:pPr>
+        <w:spacing w:after="0"/>
+        <w:rPr>
+          <w:rFonts w:cs="Tahoma"/>
+          <w:b/>
+          <w:sz w:val="28"/>
+        </w:rPr>
+      </w:pPr>
+      <w:r>
+        <w:rPr>
+          <w:rFonts w:cs="Tahoma"/>
+          <w:b/>
+          <w:sz w:val="28"/>
+        </w:rPr>
+        <w:lastRenderedPageBreak/>
         <w:t>Method</w:t>
       </w:r>
     </w:p>
@@ -2860,7 +2846,6 @@
           <w:rFonts w:cs="Tahoma"/>
           <w:sz w:val="28"/>
         </w:rPr>
-        <w:lastRenderedPageBreak/>
         <w:t>Ultrasonic sensors are used to determine the distances on each side of the robot. This one move automatically without touching any obstacle. Through the software interface, the robot can be guided by a user through the software interface or move freely. On the software interface each distance of each sensor, between the robot and an eventual obstacle, can be visualized.</w:t>
       </w:r>
     </w:p>
@@ -2972,6 +2957,7 @@
       <w:r>
         <w:rPr>
           <w:noProof/>
+          <w:lang w:val="fr-FR" w:eastAsia="fr-FR"/>
         </w:rPr>
         <w:lastRenderedPageBreak/>
         <mc:AlternateContent>
@@ -3127,7 +3113,7 @@
       <w:r>
         <w:rPr>
           <w:noProof/>
-          <w:lang w:val="fr-FR"/>
+          <w:lang w:val="fr-FR" w:eastAsia="fr-FR"/>
         </w:rPr>
         <w:drawing>
           <wp:anchor distT="0" distB="0" distL="114300" distR="114300" simplePos="0" relativeHeight="251679744" behindDoc="0" locked="0" layoutInCell="1" allowOverlap="1" wp14:anchorId="02AF6605" wp14:editId="1DE98890">
@@ -3195,6 +3181,7 @@
       <w:r>
         <w:rPr>
           <w:noProof/>
+          <w:lang w:val="fr-FR" w:eastAsia="fr-FR"/>
         </w:rPr>
         <mc:AlternateContent>
           <mc:Choice Requires="wps">
@@ -3349,6 +3336,7 @@
       <w:r>
         <w:rPr>
           <w:noProof/>
+          <w:lang w:val="fr-FR" w:eastAsia="fr-FR"/>
         </w:rPr>
         <mc:AlternateContent>
           <mc:Choice Requires="wps">
@@ -3494,7 +3482,7 @@
       <w:r>
         <w:rPr>
           <w:noProof/>
-          <w:lang w:val="fr-FR"/>
+          <w:lang w:val="fr-FR" w:eastAsia="fr-FR"/>
         </w:rPr>
         <w:drawing>
           <wp:anchor distT="0" distB="0" distL="114300" distR="114300" simplePos="0" relativeHeight="251678720" behindDoc="0" locked="0" layoutInCell="1" allowOverlap="1" wp14:anchorId="3700580A" wp14:editId="233E3AC5">
@@ -3562,7 +3550,7 @@
       <w:r>
         <w:rPr>
           <w:noProof/>
-          <w:lang w:val="fr-FR"/>
+          <w:lang w:val="fr-FR" w:eastAsia="fr-FR"/>
         </w:rPr>
         <w:drawing>
           <wp:anchor distT="0" distB="0" distL="114300" distR="114300" simplePos="0" relativeHeight="251680768" behindDoc="0" locked="0" layoutInCell="1" allowOverlap="1" wp14:anchorId="435E51B0" wp14:editId="1470B2EB">
@@ -3902,19 +3890,29 @@
     </w:p>
     <w:p>
       <w:pPr>
-        <w:spacing w:after="0"/>
-        <w:rPr>
-          <w:rFonts w:cs="Tahoma"/>
-          <w:b/>
-          <w:sz w:val="28"/>
-        </w:rPr>
-      </w:pPr>
-      <w:r>
-        <w:rPr>
-          <w:rFonts w:cs="Tahoma"/>
-          <w:b/>
-          <w:sz w:val="28"/>
-        </w:rPr>
+        <w:spacing w:after="120"/>
+        <w:rPr>
+          <w:rFonts w:cs="Tahoma"/>
+          <w:sz w:val="28"/>
+        </w:rPr>
+      </w:pPr>
+    </w:p>
+    <w:p>
+      <w:pPr>
+        <w:spacing w:after="0"/>
+        <w:rPr>
+          <w:rFonts w:cs="Tahoma"/>
+          <w:b/>
+          <w:sz w:val="28"/>
+        </w:rPr>
+      </w:pPr>
+      <w:r>
+        <w:rPr>
+          <w:rFonts w:cs="Tahoma"/>
+          <w:b/>
+          <w:sz w:val="28"/>
+        </w:rPr>
+        <w:lastRenderedPageBreak/>
         <w:t>Method</w:t>
       </w:r>
     </w:p>
@@ -3932,7 +3930,6 @@
           <w:rFonts w:cs="Tahoma"/>
           <w:sz w:val="28"/>
         </w:rPr>
-        <w:lastRenderedPageBreak/>
         <w:t xml:space="preserve">The robot has a camera on the top of a stand, which is on the front of the robot and allow </w:t>
       </w:r>
       <w:r>
@@ -3996,7 +3993,30 @@
           <w:rFonts w:cs="Tahoma"/>
           <w:sz w:val="28"/>
         </w:rPr>
-        <w:t xml:space="preserve"> the interpretation on the engines is different (acceleration, braking, turn right or left, etc.). The result of the processed image could be visualized on a software interface.</w:t>
+        <w:t xml:space="preserve"> </w:t>
+      </w:r>
+      <w:proofErr w:type="gramStart"/>
+      <w:r>
+        <w:rPr>
+          <w:rFonts w:cs="Tahoma"/>
+          <w:sz w:val="28"/>
+        </w:rPr>
+        <w:t>its</w:t>
+      </w:r>
+      <w:proofErr w:type="gramEnd"/>
+      <w:r>
+        <w:rPr>
+          <w:rFonts w:cs="Tahoma"/>
+          <w:sz w:val="28"/>
+        </w:rPr>
+        <w:t xml:space="preserve"> differently interpreted on the engines</w:t>
+      </w:r>
+      <w:r>
+        <w:rPr>
+          <w:rFonts w:cs="Tahoma"/>
+          <w:sz w:val="28"/>
+        </w:rPr>
+        <w:t xml:space="preserve"> (acceleration, braking, turn right or left, etc.). The result of the processed image could be visualized on a software interface.</w:t>
       </w:r>
     </w:p>
     <w:p>
@@ -4106,6 +4126,7 @@
       <w:r>
         <w:rPr>
           <w:noProof/>
+          <w:lang w:val="fr-FR" w:eastAsia="fr-FR"/>
         </w:rPr>
         <w:lastRenderedPageBreak/>
         <mc:AlternateContent>
@@ -4251,6 +4272,7 @@
       <w:r>
         <w:rPr>
           <w:noProof/>
+          <w:lang w:val="fr-FR" w:eastAsia="fr-FR"/>
         </w:rPr>
         <mc:AlternateContent>
           <mc:Choice Requires="wps">
@@ -4389,6 +4411,7 @@
       <w:r>
         <w:rPr>
           <w:noProof/>
+          <w:lang w:val="fr-FR" w:eastAsia="fr-FR"/>
         </w:rPr>
         <mc:AlternateContent>
           <mc:Choice Requires="wps">
@@ -4576,7 +4599,7 @@
           <w:rFonts w:cs="Tahoma"/>
           <w:noProof/>
           <w:szCs w:val="24"/>
-          <w:lang w:val="fr-FR"/>
+          <w:lang w:val="fr-FR" w:eastAsia="fr-FR"/>
         </w:rPr>
         <w:drawing>
           <wp:anchor distT="0" distB="0" distL="114300" distR="114300" simplePos="0" relativeHeight="251689984" behindDoc="0" locked="0" layoutInCell="1" allowOverlap="1" wp14:anchorId="081EB127" wp14:editId="1C7EDC3E">
@@ -4646,7 +4669,7 @@
           <w:rFonts w:cs="Tahoma"/>
           <w:noProof/>
           <w:szCs w:val="24"/>
-          <w:lang w:val="fr-FR"/>
+          <w:lang w:val="fr-FR" w:eastAsia="fr-FR"/>
         </w:rPr>
         <w:drawing>
           <wp:anchor distT="0" distB="0" distL="114300" distR="114300" simplePos="0" relativeHeight="251688960" behindDoc="0" locked="0" layoutInCell="1" allowOverlap="1" wp14:anchorId="075D5956" wp14:editId="2338F157">
@@ -4716,7 +4739,7 @@
           <w:rFonts w:cs="Tahoma"/>
           <w:noProof/>
           <w:szCs w:val="24"/>
-          <w:lang w:val="fr-FR"/>
+          <w:lang w:val="fr-FR" w:eastAsia="fr-FR"/>
         </w:rPr>
         <w:drawing>
           <wp:anchor distT="0" distB="0" distL="114300" distR="114300" simplePos="0" relativeHeight="251687936" behindDoc="0" locked="0" layoutInCell="1" allowOverlap="1" wp14:anchorId="6E3C510E" wp14:editId="1AFE77E8">
@@ -4892,7 +4915,14 @@
           <w:rFonts w:cs="Tahoma"/>
           <w:sz w:val="28"/>
         </w:rPr>
-        <w:t>Two Students in Bachelor of Informatics specialized in embedded system (third year).</w:t>
+        <w:t>Two s</w:t>
+      </w:r>
+      <w:r>
+        <w:rPr>
+          <w:rFonts w:cs="Tahoma"/>
+          <w:sz w:val="28"/>
+        </w:rPr>
+        <w:t>tudents in Bachelor of Informatics specialized in embedded system (third year).</w:t>
       </w:r>
     </w:p>
     <w:p>
@@ -5108,7 +5138,21 @@
           <w:rFonts w:cs="Tahoma"/>
           <w:sz w:val="28"/>
         </w:rPr>
-        <w:t xml:space="preserve">The color is sent through the Bluetooth communication from a phone to an embedded board (where the led are connected). This board receipts the color and adapts the values to send it to the </w:t>
+        <w:t>The color is sent thr</w:t>
+      </w:r>
+      <w:r>
+        <w:rPr>
+          <w:rFonts w:cs="Tahoma"/>
+          <w:sz w:val="28"/>
+        </w:rPr>
+        <w:t xml:space="preserve">ough the Bluetooth </w:t>
+      </w:r>
+      <w:r>
+        <w:rPr>
+          <w:rFonts w:cs="Tahoma"/>
+          <w:sz w:val="28"/>
+        </w:rPr>
+        <w:t xml:space="preserve">from a phone to an embedded board (where the </w:t>
       </w:r>
       <w:proofErr w:type="spellStart"/>
       <w:r>
@@ -5116,7 +5160,14 @@
           <w:rFonts w:cs="Tahoma"/>
           <w:sz w:val="28"/>
         </w:rPr>
-        <w:t>leds</w:t>
+        <w:t>led</w:t>
+      </w:r>
+      <w:r>
+        <w:rPr>
+          <w:rFonts w:cs="Tahoma"/>
+          <w:sz w:val="28"/>
+        </w:rPr>
+        <w:t>s</w:t>
       </w:r>
       <w:proofErr w:type="spellEnd"/>
       <w:r>
@@ -5124,6 +5175,83 @@
           <w:rFonts w:cs="Tahoma"/>
           <w:sz w:val="28"/>
         </w:rPr>
+        <w:t xml:space="preserve"> are</w:t>
+      </w:r>
+      <w:r>
+        <w:rPr>
+          <w:rFonts w:cs="Tahoma"/>
+          <w:sz w:val="28"/>
+        </w:rPr>
+        <w:t xml:space="preserve"> connected). This board receives the frame with the value of</w:t>
+      </w:r>
+      <w:r>
+        <w:rPr>
+          <w:rFonts w:cs="Tahoma"/>
+          <w:sz w:val="28"/>
+        </w:rPr>
+        <w:t xml:space="preserve"> the color</w:t>
+      </w:r>
+      <w:r>
+        <w:rPr>
+          <w:rFonts w:cs="Tahoma"/>
+          <w:sz w:val="28"/>
+        </w:rPr>
+        <w:t xml:space="preserve">s and adapts </w:t>
+      </w:r>
+      <w:r>
+        <w:rPr>
+          <w:rFonts w:cs="Tahoma"/>
+          <w:sz w:val="28"/>
+        </w:rPr>
+        <w:t xml:space="preserve">them </w:t>
+      </w:r>
+      <w:r>
+        <w:rPr>
+          <w:rFonts w:cs="Tahoma"/>
+          <w:sz w:val="28"/>
+        </w:rPr>
+        <w:t>to</w:t>
+      </w:r>
+      <w:r>
+        <w:rPr>
+          <w:rFonts w:cs="Tahoma"/>
+          <w:sz w:val="28"/>
+        </w:rPr>
+        <w:t xml:space="preserve"> </w:t>
+      </w:r>
+      <w:r>
+        <w:rPr>
+          <w:rFonts w:cs="Tahoma"/>
+          <w:sz w:val="28"/>
+        </w:rPr>
+        <w:t>send it</w:t>
+      </w:r>
+      <w:r>
+        <w:rPr>
+          <w:rFonts w:cs="Tahoma"/>
+          <w:sz w:val="28"/>
+        </w:rPr>
+        <w:t>, as a Pulse Width Modulation (PWM) signal,</w:t>
+      </w:r>
+      <w:r>
+        <w:rPr>
+          <w:rFonts w:cs="Tahoma"/>
+          <w:sz w:val="28"/>
+        </w:rPr>
+        <w:t xml:space="preserve"> to </w:t>
+      </w:r>
+      <w:r>
+        <w:rPr>
+          <w:rFonts w:cs="Tahoma"/>
+          <w:sz w:val="28"/>
+        </w:rPr>
+        <w:t>four transistors</w:t>
+      </w:r>
+      <w:r>
+        <w:rPr>
+          <w:rFonts w:cs="Tahoma"/>
+          <w:sz w:val="28"/>
+        </w:rPr>
         <w:t>.</w:t>
       </w:r>
       <w:r>
@@ -5131,7 +5259,14 @@
           <w:rFonts w:cs="Tahoma"/>
           <w:sz w:val="28"/>
         </w:rPr>
-        <w:t xml:space="preserve"> Between the embedded board and the </w:t>
+        <w:t xml:space="preserve"> </w:t>
+      </w:r>
+      <w:r>
+        <w:rPr>
+          <w:rFonts w:cs="Tahoma"/>
+          <w:sz w:val="28"/>
+        </w:rPr>
+        <w:t xml:space="preserve">This four transistors are used to convert this PWM signal to a power signal and have the corresponded color on a </w:t>
       </w:r>
       <w:proofErr w:type="spellStart"/>
       <w:r>
@@ -5139,7 +5274,7 @@
           <w:rFonts w:cs="Tahoma"/>
           <w:sz w:val="28"/>
         </w:rPr>
-        <w:t>leds</w:t>
+        <w:t>led’s</w:t>
       </w:r>
       <w:proofErr w:type="spellEnd"/>
       <w:r>
@@ -5147,56 +5282,19 @@
           <w:rFonts w:cs="Tahoma"/>
           <w:sz w:val="28"/>
         </w:rPr>
-        <w:t xml:space="preserve"> is four transistors used to put each color (Red, Green and Blu</w:t>
-      </w:r>
-      <w:r>
-        <w:rPr>
-          <w:rFonts w:cs="Tahoma"/>
-          <w:sz w:val="28"/>
-        </w:rPr>
-        <w:t>e</w:t>
-      </w:r>
-      <w:r>
-        <w:rPr>
-          <w:rFonts w:cs="Tahoma"/>
-          <w:sz w:val="28"/>
-        </w:rPr>
-        <w:t xml:space="preserve">) and the ground to the </w:t>
-      </w:r>
-      <w:proofErr w:type="spellStart"/>
-      <w:r>
-        <w:rPr>
-          <w:rFonts w:cs="Tahoma"/>
-          <w:sz w:val="28"/>
-        </w:rPr>
-        <w:t>led’s</w:t>
-      </w:r>
-      <w:proofErr w:type="spellEnd"/>
-      <w:r>
-        <w:rPr>
-          <w:rFonts w:cs="Tahoma"/>
-          <w:sz w:val="28"/>
-        </w:rPr>
-        <w:t xml:space="preserve"> band</w:t>
-      </w:r>
-    </w:p>
-    <w:p>
-      <w:pPr>
-        <w:spacing w:after="0"/>
-        <w:rPr>
-          <w:rFonts w:cs="Tahoma"/>
-          <w:sz w:val="28"/>
-        </w:rPr>
-      </w:pPr>
-    </w:p>
-    <w:p>
-      <w:pPr>
-        <w:spacing w:after="0"/>
-        <w:rPr>
-          <w:rFonts w:cs="Tahoma"/>
-          <w:sz w:val="28"/>
-        </w:rPr>
-      </w:pPr>
+        <w:t xml:space="preserve"> band.</w:t>
+      </w:r>
+    </w:p>
+    <w:p>
+      <w:pPr>
+        <w:spacing w:after="0"/>
+        <w:rPr>
+          <w:rFonts w:cs="Tahoma"/>
+          <w:sz w:val="28"/>
+        </w:rPr>
+      </w:pPr>
+      <w:bookmarkStart w:id="0" w:name="_GoBack"/>
+      <w:bookmarkEnd w:id="0"/>
     </w:p>
     <w:p>
       <w:pPr>
@@ -5273,6 +5371,7 @@
       <w:r>
         <w:rPr>
           <w:noProof/>
+          <w:lang w:val="fr-FR" w:eastAsia="fr-FR"/>
         </w:rPr>
         <w:lastRenderedPageBreak/>
         <mc:AlternateContent>
@@ -5415,7 +5514,7 @@
           <w:rFonts w:cs="Tahoma"/>
           <w:noProof/>
           <w:szCs w:val="24"/>
-          <w:lang w:val="fr-FR"/>
+          <w:lang w:val="fr-FR" w:eastAsia="fr-FR"/>
         </w:rPr>
         <w:drawing>
           <wp:anchor distT="0" distB="0" distL="114300" distR="114300" simplePos="0" relativeHeight="251697152" behindDoc="0" locked="0" layoutInCell="1" allowOverlap="1">
@@ -5519,14 +5618,7 @@
           <w:rFonts w:cs="Tahoma"/>
           <w:sz w:val="28"/>
         </w:rPr>
-        <w:t xml:space="preserve">Creation of a video game which may </w:t>
-      </w:r>
-      <w:r>
-        <w:rPr>
-          <w:rFonts w:cs="Tahoma"/>
-          <w:sz w:val="28"/>
-        </w:rPr>
-        <w:t>allo</w:t>
+        <w:t>Creation of a video game which may allo</w:t>
       </w:r>
       <w:r>
         <w:rPr>
@@ -5830,7 +5922,6 @@
         </w:sectPr>
       </w:pPr>
     </w:p>
-    <w:bookmarkEnd w:id="0"/>
     <w:p/>
     <w:sectPr>
       <w:type w:val="continuous"/>
@@ -5894,7 +5985,10 @@
     </w:r>
     <w:r>
       <w:tab/>
-      <w:t>22/11/2015</w:t>
+      <w:t>24</w:t>
+    </w:r>
+    <w:r>
+      <w:t>/11/2015</w:t>
     </w:r>
   </w:p>
 </w:ftr>
@@ -5926,6 +6020,7 @@
         <w:docPartUnique/>
       </w:docPartObj>
     </w:sdtPr>
+    <w:sdtEndPr/>
     <w:sdtContent>
       <w:p>
         <w:pPr>
@@ -5988,6 +6083,7 @@
         <w:docPartUnique/>
       </w:docPartObj>
     </w:sdtPr>
+    <w:sdtEndPr/>
     <w:sdtContent>
       <w:p>
         <w:pPr>
@@ -6207,6 +6303,7 @@
         <w:docPartUnique/>
       </w:docPartObj>
     </w:sdtPr>
+    <w:sdtEndPr/>
     <w:sdtContent>
       <w:p>
         <w:pPr>
@@ -6340,7 +6437,10 @@
       <w:tab/>
     </w:r>
     <w:r>
-      <w:t>22/11</w:t>
+      <w:t>24</w:t>
+    </w:r>
+    <w:r>
+      <w:t>/11</w:t>
     </w:r>
     <w:r>
       <w:t>/2015</w:t>
@@ -6504,7 +6604,10 @@
       <w:tab/>
     </w:r>
     <w:r>
-      <w:t>22/11</w:t>
+      <w:t>24</w:t>
+    </w:r>
+    <w:r>
+      <w:t>/11</w:t>
     </w:r>
     <w:r>
       <w:t>/2015</w:t>
@@ -6638,7 +6741,13 @@
       <w:tab/>
     </w:r>
     <w:r>
-      <w:t>22/11</w:t>
+      <w:t>2</w:t>
+    </w:r>
+    <w:r>
+      <w:t>4</w:t>
+    </w:r>
+    <w:r>
+      <w:t>/11</w:t>
     </w:r>
     <w:r>
       <w:t>/2015</w:t>
@@ -6722,7 +6831,10 @@
       <w:tab/>
     </w:r>
     <w:r>
-      <w:t>22/11</w:t>
+      <w:t>24</w:t>
+    </w:r>
+    <w:r>
+      <w:t>/11</w:t>
     </w:r>
     <w:r>
       <w:t>/2015</w:t>
@@ -6927,6 +7039,7 @@
   <w:style w:type="character" w:default="1" w:styleId="Policepardfaut">
     <w:name w:val="Default Paragraph Font"/>
     <w:uiPriority w:val="1"/>
+    <w:semiHidden/>
     <w:unhideWhenUsed/>
   </w:style>
   <w:style w:type="table" w:default="1" w:styleId="TableauNormal">
@@ -7417,6 +7530,7 @@
   <w:style w:type="character" w:default="1" w:styleId="Policepardfaut">
     <w:name w:val="Default Paragraph Font"/>
     <w:uiPriority w:val="1"/>
+    <w:semiHidden/>
     <w:unhideWhenUsed/>
   </w:style>
   <w:style w:type="table" w:default="1" w:styleId="TableauNormal">
@@ -7716,743 +7830,6 @@
 </w:styles>
 </file>
 
-<file path=word/glossary/document.xml><?xml version="1.0" encoding="utf-8"?>
-<w:glossaryDocument xmlns:wpc="http://schemas.microsoft.com/office/word/2010/wordprocessingCanvas" xmlns:mc="http://schemas.openxmlformats.org/markup-compatibility/2006" xmlns:o="urn:schemas-microsoft-com:office:office" xmlns:r="http://schemas.openxmlformats.org/officeDocument/2006/relationships" xmlns:m="http://schemas.openxmlformats.org/officeDocument/2006/math" xmlns:v="urn:schemas-microsoft-com:vml" xmlns:wp14="http://schemas.microsoft.com/office/word/2010/wordprocessingDrawing" xmlns:wp="http://schemas.openxmlformats.org/drawingml/2006/wordprocessingDrawing" xmlns:w10="urn:schemas-microsoft-com:office:word" xmlns:w="http://schemas.openxmlformats.org/wordprocessingml/2006/main" xmlns:w14="http://schemas.microsoft.com/office/word/2010/wordml" xmlns:wpg="http://schemas.microsoft.com/office/word/2010/wordprocessingGroup" xmlns:wpi="http://schemas.microsoft.com/office/word/2010/wordprocessingInk" xmlns:wne="http://schemas.microsoft.com/office/word/2006/wordml" xmlns:wps="http://schemas.microsoft.com/office/word/2010/wordprocessingShape" mc:Ignorable="w14 wp14"/>
-</file>
-
-<file path=word/glossary/fontTable.xml><?xml version="1.0" encoding="utf-8"?>
-<w:fonts xmlns:mc="http://schemas.openxmlformats.org/markup-compatibility/2006" xmlns:r="http://schemas.openxmlformats.org/officeDocument/2006/relationships" xmlns:w="http://schemas.openxmlformats.org/wordprocessingml/2006/main" xmlns:w14="http://schemas.microsoft.com/office/word/2010/wordml" mc:Ignorable="w14">
-  <w:font w:name="Calibri">
-    <w:panose1 w:val="020F0502020204030204"/>
-    <w:charset w:val="00"/>
-    <w:family w:val="swiss"/>
-    <w:pitch w:val="variable"/>
-    <w:sig w:usb0="E00002FF" w:usb1="4000ACFF" w:usb2="00000001" w:usb3="00000000" w:csb0="0000019F" w:csb1="00000000"/>
-  </w:font>
-  <w:font w:name="Times New Roman">
-    <w:panose1 w:val="02020603050405020304"/>
-    <w:charset w:val="00"/>
-    <w:family w:val="roman"/>
-    <w:pitch w:val="variable"/>
-    <w:sig w:usb0="20002A87" w:usb1="00000000" w:usb2="00000000" w:usb3="00000000" w:csb0="000001FF" w:csb1="00000000"/>
-  </w:font>
-  <w:font w:name="Tahoma">
-    <w:panose1 w:val="020B0604030504040204"/>
-    <w:charset w:val="00"/>
-    <w:family w:val="swiss"/>
-    <w:pitch w:val="variable"/>
-    <w:sig w:usb0="E1002EFF" w:usb1="C000605B" w:usb2="00000029" w:usb3="00000000" w:csb0="000101FF" w:csb1="00000000"/>
-  </w:font>
-  <w:font w:name="Calibri Light">
-    <w:panose1 w:val="020F0302020204030204"/>
-    <w:charset w:val="00"/>
-    <w:family w:val="swiss"/>
-    <w:pitch w:val="variable"/>
-    <w:sig w:usb0="A00002EF" w:usb1="4000207B" w:usb2="00000000" w:usb3="00000000" w:csb0="0000019F" w:csb1="00000000"/>
-  </w:font>
-  <w:font w:name="Cambria">
-    <w:panose1 w:val="02040503050406030204"/>
-    <w:charset w:val="00"/>
-    <w:family w:val="roman"/>
-    <w:pitch w:val="variable"/>
-    <w:sig w:usb0="E00002FF" w:usb1="400004FF" w:usb2="00000000" w:usb3="00000000" w:csb0="0000019F" w:csb1="00000000"/>
-  </w:font>
-</w:fonts>
-</file>
-
-<file path=word/glossary/settings.xml><?xml version="1.0" encoding="utf-8"?>
-<w:settings xmlns:mc="http://schemas.openxmlformats.org/markup-compatibility/2006" xmlns:o="urn:schemas-microsoft-com:office:office" xmlns:r="http://schemas.openxmlformats.org/officeDocument/2006/relationships" xmlns:m="http://schemas.openxmlformats.org/officeDocument/2006/math" xmlns:v="urn:schemas-microsoft-com:vml" xmlns:w10="urn:schemas-microsoft-com:office:word" xmlns:w="http://schemas.openxmlformats.org/wordprocessingml/2006/main" xmlns:w14="http://schemas.microsoft.com/office/word/2010/wordml" xmlns:sl="http://schemas.openxmlformats.org/schemaLibrary/2006/main" mc:Ignorable="w14">
-  <w:view w:val="normal"/>
-  <w:defaultTabStop w:val="708"/>
-  <w:hyphenationZone w:val="425"/>
-  <w:characterSpacingControl w:val="doNotCompress"/>
-  <w:compat>
-    <w:useFELayout/>
-    <w:compatSetting w:name="compatibilityMode" w:uri="http://schemas.microsoft.com/office/word" w:val="14"/>
-    <w:compatSetting w:name="overrideTableStyleFontSizeAndJustification" w:uri="http://schemas.microsoft.com/office/word" w:val="1"/>
-    <w:compatSetting w:name="enableOpenTypeFeatures" w:uri="http://schemas.microsoft.com/office/word" w:val="1"/>
-    <w:compatSetting w:name="doNotFlipMirrorIndents" w:uri="http://schemas.microsoft.com/office/word" w:val="1"/>
-  </w:compat>
-  <w:rsids>
-    <w:rsidRoot w:val="006A7C5D"/>
-    <w:rsid w:val="003778E0"/>
-    <w:rsid w:val="00593729"/>
-    <w:rsid w:val="006A7C5D"/>
-    <w:rsid w:val="00957E32"/>
-    <w:rsid w:val="00B65A99"/>
-    <w:rsid w:val="00E372C6"/>
-  </w:rsids>
-  <m:mathPr>
-    <m:mathFont m:val="Cambria Math"/>
-    <m:brkBin m:val="before"/>
-    <m:brkBinSub m:val="--"/>
-    <m:smallFrac m:val="0"/>
-    <m:dispDef/>
-    <m:lMargin m:val="0"/>
-    <m:rMargin m:val="0"/>
-    <m:defJc m:val="centerGroup"/>
-    <m:wrapIndent m:val="1440"/>
-    <m:intLim m:val="subSup"/>
-    <m:naryLim m:val="undOvr"/>
-  </m:mathPr>
-  <w:themeFontLang w:val="fr-FR"/>
-  <w:clrSchemeMapping w:bg1="light1" w:t1="dark1" w:bg2="light2" w:t2="dark2" w:accent1="accent1" w:accent2="accent2" w:accent3="accent3" w:accent4="accent4" w:accent5="accent5" w:accent6="accent6" w:hyperlink="hyperlink" w:followedHyperlink="followedHyperlink"/>
-  <w:decimalSymbol w:val=","/>
-  <w:listSeparator w:val=";"/>
-</w:settings>
-</file>
-
-<file path=word/glossary/styles.xml><?xml version="1.0" encoding="utf-8"?>
-<w:styles xmlns:mc="http://schemas.openxmlformats.org/markup-compatibility/2006" xmlns:r="http://schemas.openxmlformats.org/officeDocument/2006/relationships" xmlns:w="http://schemas.openxmlformats.org/wordprocessingml/2006/main" xmlns:w14="http://schemas.microsoft.com/office/word/2010/wordml" mc:Ignorable="w14">
-  <w:docDefaults>
-    <w:rPrDefault>
-      <w:rPr>
-        <w:rFonts w:asciiTheme="minorHAnsi" w:eastAsiaTheme="minorEastAsia" w:hAnsiTheme="minorHAnsi" w:cstheme="minorBidi"/>
-        <w:sz w:val="22"/>
-        <w:szCs w:val="22"/>
-        <w:lang w:val="fr-FR" w:eastAsia="fr-FR" w:bidi="ar-SA"/>
-      </w:rPr>
-    </w:rPrDefault>
-    <w:pPrDefault>
-      <w:pPr>
-        <w:spacing w:after="200" w:line="276" w:lineRule="auto"/>
-      </w:pPr>
-    </w:pPrDefault>
-  </w:docDefaults>
-  <w:latentStyles w:defLockedState="0" w:defUIPriority="99" w:defSemiHidden="1" w:defUnhideWhenUsed="1" w:defQFormat="0" w:count="267">
-    <w:lsdException w:name="Normal" w:semiHidden="0" w:uiPriority="0" w:unhideWhenUsed="0" w:qFormat="1"/>
-    <w:lsdException w:name="heading 1" w:semiHidden="0" w:uiPriority="9" w:unhideWhenUsed="0" w:qFormat="1"/>
-    <w:lsdException w:name="heading 2" w:uiPriority="9" w:qFormat="1"/>
-    <w:lsdException w:name="heading 3" w:uiPriority="9" w:qFormat="1"/>
-    <w:lsdException w:name="heading 4" w:uiPriority="9" w:qFormat="1"/>
-    <w:lsdException w:name="heading 5" w:uiPriority="9" w:qFormat="1"/>
-    <w:lsdException w:name="heading 6" w:uiPriority="9" w:qFormat="1"/>
-    <w:lsdException w:name="heading 7" w:uiPriority="9" w:qFormat="1"/>
-    <w:lsdException w:name="heading 8" w:uiPriority="9" w:qFormat="1"/>
-    <w:lsdException w:name="heading 9" w:uiPriority="9" w:qFormat="1"/>
-    <w:lsdException w:name="toc 1" w:uiPriority="39"/>
-    <w:lsdException w:name="toc 2" w:uiPriority="39"/>
-    <w:lsdException w:name="toc 3" w:uiPriority="39"/>
-    <w:lsdException w:name="toc 4" w:uiPriority="39"/>
-    <w:lsdException w:name="toc 5" w:uiPriority="39"/>
-    <w:lsdException w:name="toc 6" w:uiPriority="39"/>
-    <w:lsdException w:name="toc 7" w:uiPriority="39"/>
-    <w:lsdException w:name="toc 8" w:uiPriority="39"/>
-    <w:lsdException w:name="toc 9" w:uiPriority="39"/>
-    <w:lsdException w:name="caption" w:uiPriority="35" w:qFormat="1"/>
-    <w:lsdException w:name="Title" w:semiHidden="0" w:uiPriority="10" w:unhideWhenUsed="0" w:qFormat="1"/>
-    <w:lsdException w:name="Default Paragraph Font" w:uiPriority="1"/>
-    <w:lsdException w:name="Subtitle" w:semiHidden="0" w:uiPriority="11" w:unhideWhenUsed="0" w:qFormat="1"/>
-    <w:lsdException w:name="Strong" w:semiHidden="0" w:uiPriority="22" w:unhideWhenUsed="0" w:qFormat="1"/>
-    <w:lsdException w:name="Emphasis" w:semiHidden="0" w:uiPriority="20" w:unhideWhenUsed="0" w:qFormat="1"/>
-    <w:lsdException w:name="Table Grid" w:semiHidden="0" w:uiPriority="59" w:unhideWhenUsed="0"/>
-    <w:lsdException w:name="Placeholder Text" w:unhideWhenUsed="0"/>
-    <w:lsdException w:name="No Spacing" w:semiHidden="0" w:uiPriority="1" w:unhideWhenUsed="0" w:qFormat="1"/>
-    <w:lsdException w:name="Light Shading" w:semiHidden="0" w:uiPriority="60" w:unhideWhenUsed="0"/>
-    <w:lsdException w:name="Light List" w:semiHidden="0" w:uiPriority="61" w:unhideWhenUsed="0"/>
-    <w:lsdException w:name="Light Grid" w:semiHidden="0" w:uiPriority="62" w:unhideWhenUsed="0"/>
-    <w:lsdException w:name="Medium Shading 1" w:semiHidden="0" w:uiPriority="63" w:unhideWhenUsed="0"/>
-    <w:lsdException w:name="Medium Shading 2" w:semiHidden="0" w:uiPriority="64" w:unhideWhenUsed="0"/>
-    <w:lsdException w:name="Medium List 1" w:semiHidden="0" w:uiPriority="65" w:unhideWhenUsed="0"/>
-    <w:lsdException w:name="Medium List 2" w:semiHidden="0" w:uiPriority="66" w:unhideWhenUsed="0"/>
-    <w:lsdException w:name="Medium Grid 1" w:semiHidden="0" w:uiPriority="67" w:unhideWhenUsed="0"/>
-    <w:lsdException w:name="Medium Grid 2" w:semiHidden="0" w:uiPriority="68" w:unhideWhenUsed="0"/>
-    <w:lsdException w:name="Medium Grid 3" w:semiHidden="0" w:uiPriority="69" w:unhideWhenUsed="0"/>
-    <w:lsdException w:name="Dark List" w:semiHidden="0" w:uiPriority="70" w:unhideWhenUsed="0"/>
-    <w:lsdException w:name="Colorful Shading" w:semiHidden="0" w:uiPriority="71" w:unhideWhenUsed="0"/>
-    <w:lsdException w:name="Colorful List" w:semiHidden="0" w:uiPriority="72" w:unhideWhenUsed="0"/>
-    <w:lsdException w:name="Colorful Grid" w:semiHidden="0" w:uiPriority="73" w:unhideWhenUsed="0"/>
-    <w:lsdException w:name="Light Shading Accent 1" w:semiHidden="0" w:uiPriority="60" w:unhideWhenUsed="0"/>
-    <w:lsdException w:name="Light List Accent 1" w:semiHidden="0" w:uiPriority="61" w:unhideWhenUsed="0"/>
-    <w:lsdException w:name="Light Grid Accent 1" w:semiHidden="0" w:uiPriority="62" w:unhideWhenUsed="0"/>
-    <w:lsdException w:name="Medium Shading 1 Accent 1" w:semiHidden="0" w:uiPriority="63" w:unhideWhenUsed="0"/>
-    <w:lsdException w:name="Medium Shading 2 Accent 1" w:semiHidden="0" w:uiPriority="64" w:unhideWhenUsed="0"/>
-    <w:lsdException w:name="Medium List 1 Accent 1" w:semiHidden="0" w:uiPriority="65" w:unhideWhenUsed="0"/>
-    <w:lsdException w:name="Revision" w:unhideWhenUsed="0"/>
-    <w:lsdException w:name="List Paragraph" w:semiHidden="0" w:uiPriority="34" w:unhideWhenUsed="0" w:qFormat="1"/>
-    <w:lsdException w:name="Quote" w:semiHidden="0" w:uiPriority="29" w:unhideWhenUsed="0" w:qFormat="1"/>
-    <w:lsdException w:name="Intense Quote" w:semiHidden="0" w:uiPriority="30" w:unhideWhenUsed="0" w:qFormat="1"/>
-    <w:lsdException w:name="Medium List 2 Accent 1" w:semiHidden="0" w:uiPriority="66" w:unhideWhenUsed="0"/>
-    <w:lsdException w:name="Medium Grid 1 Accent 1" w:semiHidden="0" w:uiPriority="67" w:unhideWhenUsed="0"/>
-    <w:lsdException w:name="Medium Grid 2 Accent 1" w:semiHidden="0" w:uiPriority="68" w:unhideWhenUsed="0"/>
-    <w:lsdException w:name="Medium Grid 3 Accent 1" w:semiHidden="0" w:uiPriority="69" w:unhideWhenUsed="0"/>
-    <w:lsdException w:name="Dark List Accent 1" w:semiHidden="0" w:uiPriority="70" w:unhideWhenUsed="0"/>
-    <w:lsdException w:name="Colorful Shading Accent 1" w:semiHidden="0" w:uiPriority="71" w:unhideWhenUsed="0"/>
-    <w:lsdException w:name="Colorful List Accent 1" w:semiHidden="0" w:uiPriority="72" w:unhideWhenUsed="0"/>
-    <w:lsdException w:name="Colorful Grid Accent 1" w:semiHidden="0" w:uiPriority="73" w:unhideWhenUsed="0"/>
-    <w:lsdException w:name="Light Shading Accent 2" w:semiHidden="0" w:uiPriority="60" w:unhideWhenUsed="0"/>
-    <w:lsdException w:name="Light List Accent 2" w:semiHidden="0" w:uiPriority="61" w:unhideWhenUsed="0"/>
-    <w:lsdException w:name="Light Grid Accent 2" w:semiHidden="0" w:uiPriority="62" w:unhideWhenUsed="0"/>
-    <w:lsdException w:name="Medium Shading 1 Accent 2" w:semiHidden="0" w:uiPriority="63" w:unhideWhenUsed="0"/>
-    <w:lsdException w:name="Medium Shading 2 Accent 2" w:semiHidden="0" w:uiPriority="64" w:unhideWhenUsed="0"/>
-    <w:lsdException w:name="Medium List 1 Accent 2" w:semiHidden="0" w:uiPriority="65" w:unhideWhenUsed="0"/>
-    <w:lsdException w:name="Medium List 2 Accent 2" w:semiHidden="0" w:uiPriority="66" w:unhideWhenUsed="0"/>
-    <w:lsdException w:name="Medium Grid 1 Accent 2" w:semiHidden="0" w:uiPriority="67" w:unhideWhenUsed="0"/>
-    <w:lsdException w:name="Medium Grid 2 Accent 2" w:semiHidden="0" w:uiPriority="68" w:unhideWhenUsed="0"/>
-    <w:lsdException w:name="Medium Grid 3 Accent 2" w:semiHidden="0" w:uiPriority="69" w:unhideWhenUsed="0"/>
-    <w:lsdException w:name="Dark List Accent 2" w:semiHidden="0" w:uiPriority="70" w:unhideWhenUsed="0"/>
-    <w:lsdException w:name="Colorful Shading Accent 2" w:semiHidden="0" w:uiPriority="71" w:unhideWhenUsed="0"/>
-    <w:lsdException w:name="Colorful List Accent 2" w:semiHidden="0" w:uiPriority="72" w:unhideWhenUsed="0"/>
-    <w:lsdException w:name="Colorful Grid Accent 2" w:semiHidden="0" w:uiPriority="73" w:unhideWhenUsed="0"/>
-    <w:lsdException w:name="Light Shading Accent 3" w:semiHidden="0" w:uiPriority="60" w:unhideWhenUsed="0"/>
-    <w:lsdException w:name="Light List Accent 3" w:semiHidden="0" w:uiPriority="61" w:unhideWhenUsed="0"/>
-    <w:lsdException w:name="Light Grid Accent 3" w:semiHidden="0" w:uiPriority="62" w:unhideWhenUsed="0"/>
-    <w:lsdException w:name="Medium Shading 1 Accent 3" w:semiHidden="0" w:uiPriority="63" w:unhideWhenUsed="0"/>
-    <w:lsdException w:name="Medium Shading 2 Accent 3" w:semiHidden="0" w:uiPriority="64" w:unhideWhenUsed="0"/>
-    <w:lsdException w:name="Medium List 1 Accent 3" w:semiHidden="0" w:uiPriority="65" w:unhideWhenUsed="0"/>
-    <w:lsdException w:name="Medium List 2 Accent 3" w:semiHidden="0" w:uiPriority="66" w:unhideWhenUsed="0"/>
-    <w:lsdException w:name="Medium Grid 1 Accent 3" w:semiHidden="0" w:uiPriority="67" w:unhideWhenUsed="0"/>
-    <w:lsdException w:name="Medium Grid 2 Accent 3" w:semiHidden="0" w:uiPriority="68" w:unhideWhenUsed="0"/>
-    <w:lsdException w:name="Medium Grid 3 Accent 3" w:semiHidden="0" w:uiPriority="69" w:unhideWhenUsed="0"/>
-    <w:lsdException w:name="Dark List Accent 3" w:semiHidden="0" w:uiPriority="70" w:unhideWhenUsed="0"/>
-    <w:lsdException w:name="Colorful Shading Accent 3" w:semiHidden="0" w:uiPriority="71" w:unhideWhenUsed="0"/>
-    <w:lsdException w:name="Colorful List Accent 3" w:semiHidden="0" w:uiPriority="72" w:unhideWhenUsed="0"/>
-    <w:lsdException w:name="Colorful Grid Accent 3" w:semiHidden="0" w:uiPriority="73" w:unhideWhenUsed="0"/>
-    <w:lsdException w:name="Light Shading Accent 4" w:semiHidden="0" w:uiPriority="60" w:unhideWhenUsed="0"/>
-    <w:lsdException w:name="Light List Accent 4" w:semiHidden="0" w:uiPriority="61" w:unhideWhenUsed="0"/>
-    <w:lsdException w:name="Light Grid Accent 4" w:semiHidden="0" w:uiPriority="62" w:unhideWhenUsed="0"/>
-    <w:lsdException w:name="Medium Shading 1 Accent 4" w:semiHidden="0" w:uiPriority="63" w:unhideWhenUsed="0"/>
-    <w:lsdException w:name="Medium Shading 2 Accent 4" w:semiHidden="0" w:uiPriority="64" w:unhideWhenUsed="0"/>
-    <w:lsdException w:name="Medium List 1 Accent 4" w:semiHidden="0" w:uiPriority="65" w:unhideWhenUsed="0"/>
-    <w:lsdException w:name="Medium List 2 Accent 4" w:semiHidden="0" w:uiPriority="66" w:unhideWhenUsed="0"/>
-    <w:lsdException w:name="Medium Grid 1 Accent 4" w:semiHidden="0" w:uiPriority="67" w:unhideWhenUsed="0"/>
-    <w:lsdException w:name="Medium Grid 2 Accent 4" w:semiHidden="0" w:uiPriority="68" w:unhideWhenUsed="0"/>
-    <w:lsdException w:name="Medium Grid 3 Accent 4" w:semiHidden="0" w:uiPriority="69" w:unhideWhenUsed="0"/>
-    <w:lsdException w:name="Dark List Accent 4" w:semiHidden="0" w:uiPriority="70" w:unhideWhenUsed="0"/>
-    <w:lsdException w:name="Colorful Shading Accent 4" w:semiHidden="0" w:uiPriority="71" w:unhideWhenUsed="0"/>
-    <w:lsdException w:name="Colorful List Accent 4" w:semiHidden="0" w:uiPriority="72" w:unhideWhenUsed="0"/>
-    <w:lsdException w:name="Colorful Grid Accent 4" w:semiHidden="0" w:uiPriority="73" w:unhideWhenUsed="0"/>
-    <w:lsdException w:name="Light Shading Accent 5" w:semiHidden="0" w:uiPriority="60" w:unhideWhenUsed="0"/>
-    <w:lsdException w:name="Light List Accent 5" w:semiHidden="0" w:uiPriority="61" w:unhideWhenUsed="0"/>
-    <w:lsdException w:name="Light Grid Accent 5" w:semiHidden="0" w:uiPriority="62" w:unhideWhenUsed="0"/>
-    <w:lsdException w:name="Medium Shading 1 Accent 5" w:semiHidden="0" w:uiPriority="63" w:unhideWhenUsed="0"/>
-    <w:lsdException w:name="Medium Shading 2 Accent 5" w:semiHidden="0" w:uiPriority="64" w:unhideWhenUsed="0"/>
-    <w:lsdException w:name="Medium List 1 Accent 5" w:semiHidden="0" w:uiPriority="65" w:unhideWhenUsed="0"/>
-    <w:lsdException w:name="Medium List 2 Accent 5" w:semiHidden="0" w:uiPriority="66" w:unhideWhenUsed="0"/>
-    <w:lsdException w:name="Medium Grid 1 Accent 5" w:semiHidden="0" w:uiPriority="67" w:unhideWhenUsed="0"/>
-    <w:lsdException w:name="Medium Grid 2 Accent 5" w:semiHidden="0" w:uiPriority="68" w:unhideWhenUsed="0"/>
-    <w:lsdException w:name="Medium Grid 3 Accent 5" w:semiHidden="0" w:uiPriority="69" w:unhideWhenUsed="0"/>
-    <w:lsdException w:name="Dark List Accent 5" w:semiHidden="0" w:uiPriority="70" w:unhideWhenUsed="0"/>
-    <w:lsdException w:name="Colorful Shading Accent 5" w:semiHidden="0" w:uiPriority="71" w:unhideWhenUsed="0"/>
-    <w:lsdException w:name="Colorful List Accent 5" w:semiHidden="0" w:uiPriority="72" w:unhideWhenUsed="0"/>
-    <w:lsdException w:name="Colorful Grid Accent 5" w:semiHidden="0" w:uiPriority="73" w:unhideWhenUsed="0"/>
-    <w:lsdException w:name="Light Shading Accent 6" w:semiHidden="0" w:uiPriority="60" w:unhideWhenUsed="0"/>
-    <w:lsdException w:name="Light List Accent 6" w:semiHidden="0" w:uiPriority="61" w:unhideWhenUsed="0"/>
-    <w:lsdException w:name="Light Grid Accent 6" w:semiHidden="0" w:uiPriority="62" w:unhideWhenUsed="0"/>
-    <w:lsdException w:name="Medium Shading 1 Accent 6" w:semiHidden="0" w:uiPriority="63" w:unhideWhenUsed="0"/>
-    <w:lsdException w:name="Medium Shading 2 Accent 6" w:semiHidden="0" w:uiPriority="64" w:unhideWhenUsed="0"/>
-    <w:lsdException w:name="Medium List 1 Accent 6" w:semiHidden="0" w:uiPriority="65" w:unhideWhenUsed="0"/>
-    <w:lsdException w:name="Medium List 2 Accent 6" w:semiHidden="0" w:uiPriority="66" w:unhideWhenUsed="0"/>
-    <w:lsdException w:name="Medium Grid 1 Accent 6" w:semiHidden="0" w:uiPriority="67" w:unhideWhenUsed="0"/>
-    <w:lsdException w:name="Medium Grid 2 Accent 6" w:semiHidden="0" w:uiPriority="68" w:unhideWhenUsed="0"/>
-    <w:lsdException w:name="Medium Grid 3 Accent 6" w:semiHidden="0" w:uiPriority="69" w:unhideWhenUsed="0"/>
-    <w:lsdException w:name="Dark List Accent 6" w:semiHidden="0" w:uiPriority="70" w:unhideWhenUsed="0"/>
-    <w:lsdException w:name="Colorful Shading Accent 6" w:semiHidden="0" w:uiPriority="71" w:unhideWhenUsed="0"/>
-    <w:lsdException w:name="Colorful List Accent 6" w:semiHidden="0" w:uiPriority="72" w:unhideWhenUsed="0"/>
-    <w:lsdException w:name="Colorful Grid Accent 6" w:semiHidden="0" w:uiPriority="73" w:unhideWhenUsed="0"/>
-    <w:lsdException w:name="Subtle Emphasis" w:semiHidden="0" w:uiPriority="19" w:unhideWhenUsed="0" w:qFormat="1"/>
-    <w:lsdException w:name="Intense Emphasis" w:semiHidden="0" w:uiPriority="21" w:unhideWhenUsed="0" w:qFormat="1"/>
-    <w:lsdException w:name="Subtle Reference" w:semiHidden="0" w:uiPriority="31" w:unhideWhenUsed="0" w:qFormat="1"/>
-    <w:lsdException w:name="Intense Reference" w:semiHidden="0" w:uiPriority="32" w:unhideWhenUsed="0" w:qFormat="1"/>
-    <w:lsdException w:name="Book Title" w:semiHidden="0" w:uiPriority="33" w:unhideWhenUsed="0" w:qFormat="1"/>
-    <w:lsdException w:name="Bibliography" w:uiPriority="37"/>
-    <w:lsdException w:name="TOC Heading" w:uiPriority="39" w:qFormat="1"/>
-  </w:latentStyles>
-  <w:style w:type="paragraph" w:default="1" w:styleId="Normal">
-    <w:name w:val="Normal"/>
-    <w:qFormat/>
-  </w:style>
-  <w:style w:type="character" w:default="1" w:styleId="Policepardfaut">
-    <w:name w:val="Default Paragraph Font"/>
-    <w:uiPriority w:val="1"/>
-    <w:semiHidden/>
-    <w:unhideWhenUsed/>
-  </w:style>
-  <w:style w:type="table" w:default="1" w:styleId="TableauNormal">
-    <w:name w:val="Normal Table"/>
-    <w:uiPriority w:val="99"/>
-    <w:semiHidden/>
-    <w:unhideWhenUsed/>
-    <w:tblPr>
-      <w:tblInd w:w="0" w:type="dxa"/>
-      <w:tblCellMar>
-        <w:top w:w="0" w:type="dxa"/>
-        <w:left w:w="108" w:type="dxa"/>
-        <w:bottom w:w="0" w:type="dxa"/>
-        <w:right w:w="108" w:type="dxa"/>
-      </w:tblCellMar>
-    </w:tblPr>
-  </w:style>
-  <w:style w:type="numbering" w:default="1" w:styleId="Aucuneliste">
-    <w:name w:val="No List"/>
-    <w:uiPriority w:val="99"/>
-    <w:semiHidden/>
-    <w:unhideWhenUsed/>
-  </w:style>
-  <w:style w:type="paragraph" w:customStyle="1" w:styleId="9073D054688C4539823F0F63CD471DFB">
-    <w:name w:val="9073D054688C4539823F0F63CD471DFB"/>
-    <w:rsid w:val="006A7C5D"/>
-  </w:style>
-  <w:style w:type="paragraph" w:customStyle="1" w:styleId="AFFE8612355E43399C305E165C092E85">
-    <w:name w:val="AFFE8612355E43399C305E165C092E85"/>
-    <w:rsid w:val="006A7C5D"/>
-  </w:style>
-  <w:style w:type="paragraph" w:customStyle="1" w:styleId="1AD293E346AF4292A4AE0746AD556850">
-    <w:name w:val="1AD293E346AF4292A4AE0746AD556850"/>
-    <w:rsid w:val="006A7C5D"/>
-  </w:style>
-  <w:style w:type="paragraph" w:customStyle="1" w:styleId="D764D02AB36F4B66BC92BCC6751850C8">
-    <w:name w:val="D764D02AB36F4B66BC92BCC6751850C8"/>
-    <w:rsid w:val="006A7C5D"/>
-  </w:style>
-  <w:style w:type="paragraph" w:customStyle="1" w:styleId="2D084EF63D6F4E8DAEF01C67BF141CCB">
-    <w:name w:val="2D084EF63D6F4E8DAEF01C67BF141CCB"/>
-    <w:rsid w:val="006A7C5D"/>
-  </w:style>
-  <w:style w:type="paragraph" w:customStyle="1" w:styleId="543AF2696A90430E9AF1553D47DDBA6F">
-    <w:name w:val="543AF2696A90430E9AF1553D47DDBA6F"/>
-    <w:rsid w:val="006A7C5D"/>
-  </w:style>
-  <w:style w:type="paragraph" w:customStyle="1" w:styleId="76A64DB923E94FEA8D7F0CDFD4992F46">
-    <w:name w:val="76A64DB923E94FEA8D7F0CDFD4992F46"/>
-    <w:rsid w:val="006A7C5D"/>
-  </w:style>
-  <w:style w:type="paragraph" w:customStyle="1" w:styleId="84301FBD5F294CFAA36215985A5E9252">
-    <w:name w:val="84301FBD5F294CFAA36215985A5E9252"/>
-    <w:rsid w:val="006A7C5D"/>
-  </w:style>
-  <w:style w:type="paragraph" w:customStyle="1" w:styleId="44B268C0D9A949FC94E1A1857D12FD02">
-    <w:name w:val="44B268C0D9A949FC94E1A1857D12FD02"/>
-    <w:rsid w:val="006A7C5D"/>
-  </w:style>
-  <w:style w:type="paragraph" w:customStyle="1" w:styleId="7385CF5F460A4B26A1511E7DAB7F149B">
-    <w:name w:val="7385CF5F460A4B26A1511E7DAB7F149B"/>
-    <w:rsid w:val="006A7C5D"/>
-  </w:style>
-  <w:style w:type="paragraph" w:customStyle="1" w:styleId="86AD22F5086A48AF98020DB8769C7C2D">
-    <w:name w:val="86AD22F5086A48AF98020DB8769C7C2D"/>
-    <w:rsid w:val="006A7C5D"/>
-  </w:style>
-  <w:style w:type="paragraph" w:customStyle="1" w:styleId="35CE1BD35BFF456785860164608CC9E5">
-    <w:name w:val="35CE1BD35BFF456785860164608CC9E5"/>
-    <w:rsid w:val="00E372C6"/>
-  </w:style>
-  <w:style w:type="paragraph" w:customStyle="1" w:styleId="E697B42030EA45AAA384CDDB05527C23">
-    <w:name w:val="E697B42030EA45AAA384CDDB05527C23"/>
-    <w:rsid w:val="00E372C6"/>
-  </w:style>
-  <w:style w:type="paragraph" w:customStyle="1" w:styleId="397F46A447B9429D9F56106A2C0EFBE2">
-    <w:name w:val="397F46A447B9429D9F56106A2C0EFBE2"/>
-    <w:rsid w:val="00E372C6"/>
-  </w:style>
-  <w:style w:type="paragraph" w:customStyle="1" w:styleId="4743DFA18AEE4B29852C3A4AE45F1138">
-    <w:name w:val="4743DFA18AEE4B29852C3A4AE45F1138"/>
-    <w:rsid w:val="00E372C6"/>
-  </w:style>
-  <w:style w:type="paragraph" w:customStyle="1" w:styleId="3CD60F158BCC469485A7005D36542F92">
-    <w:name w:val="3CD60F158BCC469485A7005D36542F92"/>
-    <w:rsid w:val="00E372C6"/>
-  </w:style>
-  <w:style w:type="paragraph" w:customStyle="1" w:styleId="D953DE6826514B03B62B9F8B9A799568">
-    <w:name w:val="D953DE6826514B03B62B9F8B9A799568"/>
-    <w:rsid w:val="00E372C6"/>
-  </w:style>
-  <w:style w:type="paragraph" w:customStyle="1" w:styleId="29E5166B8C1149A8AB431A2E15742CE4">
-    <w:name w:val="29E5166B8C1149A8AB431A2E15742CE4"/>
-    <w:rsid w:val="00E372C6"/>
-  </w:style>
-  <w:style w:type="paragraph" w:customStyle="1" w:styleId="67E89882798F476EB02ADC41A87BFEC6">
-    <w:name w:val="67E89882798F476EB02ADC41A87BFEC6"/>
-    <w:rsid w:val="00E372C6"/>
-  </w:style>
-  <w:style w:type="paragraph" w:customStyle="1" w:styleId="A7A5097874B6440B8E313C338671E7B0">
-    <w:name w:val="A7A5097874B6440B8E313C338671E7B0"/>
-    <w:rsid w:val="00E372C6"/>
-  </w:style>
-  <w:style w:type="paragraph" w:customStyle="1" w:styleId="84D7DA053B90472C8B5F13EEB012949A">
-    <w:name w:val="84D7DA053B90472C8B5F13EEB012949A"/>
-    <w:rsid w:val="00E372C6"/>
-  </w:style>
-  <w:style w:type="paragraph" w:customStyle="1" w:styleId="05D562D6DD5D49B6AFCF08FC611CB329">
-    <w:name w:val="05D562D6DD5D49B6AFCF08FC611CB329"/>
-    <w:rsid w:val="00E372C6"/>
-  </w:style>
-  <w:style w:type="paragraph" w:customStyle="1" w:styleId="ECDAAC283397415886D91BBE1FD6293E">
-    <w:name w:val="ECDAAC283397415886D91BBE1FD6293E"/>
-    <w:rsid w:val="00E372C6"/>
-  </w:style>
-  <w:style w:type="paragraph" w:customStyle="1" w:styleId="FAF1442AC4FF4D099A64849DD9B3CEF1">
-    <w:name w:val="FAF1442AC4FF4D099A64849DD9B3CEF1"/>
-    <w:rsid w:val="00E372C6"/>
-  </w:style>
-  <w:style w:type="paragraph" w:customStyle="1" w:styleId="FB82D851C3BA4CAE9FC1288532BEB30A">
-    <w:name w:val="FB82D851C3BA4CAE9FC1288532BEB30A"/>
-    <w:rsid w:val="00E372C6"/>
-  </w:style>
-  <w:style w:type="paragraph" w:customStyle="1" w:styleId="E9F6C879114E43E9B7C87FADFA793786">
-    <w:name w:val="E9F6C879114E43E9B7C87FADFA793786"/>
-    <w:rsid w:val="00E372C6"/>
-  </w:style>
-  <w:style w:type="paragraph" w:customStyle="1" w:styleId="53EAA3EECCC14E14B11863BB2A5330A7">
-    <w:name w:val="53EAA3EECCC14E14B11863BB2A5330A7"/>
-    <w:rsid w:val="00E372C6"/>
-  </w:style>
-  <w:style w:type="paragraph" w:customStyle="1" w:styleId="89F37AFF72834B32BCF0000004E83E40">
-    <w:name w:val="89F37AFF72834B32BCF0000004E83E40"/>
-    <w:rsid w:val="00E372C6"/>
-  </w:style>
-  <w:style w:type="paragraph" w:customStyle="1" w:styleId="087C14D469934EACB68EF2BD074A6EDE">
-    <w:name w:val="087C14D469934EACB68EF2BD074A6EDE"/>
-    <w:rsid w:val="00B65A99"/>
-  </w:style>
-  <w:style w:type="paragraph" w:customStyle="1" w:styleId="0E0B40580E6A41E9BAA3BB41A4172D06">
-    <w:name w:val="0E0B40580E6A41E9BAA3BB41A4172D06"/>
-    <w:rsid w:val="00B65A99"/>
-  </w:style>
-  <w:style w:type="paragraph" w:customStyle="1" w:styleId="6529D970E2984A2182C2FCFD26FE6C75">
-    <w:name w:val="6529D970E2984A2182C2FCFD26FE6C75"/>
-    <w:rsid w:val="00B65A99"/>
-  </w:style>
-  <w:style w:type="paragraph" w:customStyle="1" w:styleId="8BDBF7A5D7D945748FC9223A6E3916A0">
-    <w:name w:val="8BDBF7A5D7D945748FC9223A6E3916A0"/>
-    <w:rsid w:val="00B65A99"/>
-  </w:style>
-  <w:style w:type="paragraph" w:customStyle="1" w:styleId="EE804CA319EB418C9FA5607ADFCF1B63">
-    <w:name w:val="EE804CA319EB418C9FA5607ADFCF1B63"/>
-    <w:rsid w:val="00B65A99"/>
-  </w:style>
-</w:styles>
-</file>
-
-<file path=word/glossary/stylesWithEffects.xml><?xml version="1.0" encoding="utf-8"?>
-<w:styles xmlns:wpc="http://schemas.microsoft.com/office/word/2010/wordprocessingCanvas" xmlns:mc="http://schemas.openxmlformats.org/markup-compatibility/2006" xmlns:o="urn:schemas-microsoft-com:office:office" xmlns:r="http://schemas.openxmlformats.org/officeDocument/2006/relationships" xmlns:m="http://schemas.openxmlformats.org/officeDocument/2006/math" xmlns:v="urn:schemas-microsoft-com:vml" xmlns:wp14="http://schemas.microsoft.com/office/word/2010/wordprocessingDrawing" xmlns:wp="http://schemas.openxmlformats.org/drawingml/2006/wordprocessingDrawing" xmlns:w10="urn:schemas-microsoft-com:office:word" xmlns:w="http://schemas.openxmlformats.org/wordprocessingml/2006/main" xmlns:w14="http://schemas.microsoft.com/office/word/2010/wordml" xmlns:wpg="http://schemas.microsoft.com/office/word/2010/wordprocessingGroup" xmlns:wpi="http://schemas.microsoft.com/office/word/2010/wordprocessingInk" xmlns:wne="http://schemas.microsoft.com/office/word/2006/wordml" xmlns:wps="http://schemas.microsoft.com/office/word/2010/wordprocessingShape" mc:Ignorable="w14 wp14">
-  <w:docDefaults>
-    <w:rPrDefault>
-      <w:rPr>
-        <w:rFonts w:asciiTheme="minorHAnsi" w:eastAsiaTheme="minorEastAsia" w:hAnsiTheme="minorHAnsi" w:cstheme="minorBidi"/>
-        <w:sz w:val="22"/>
-        <w:szCs w:val="22"/>
-        <w:lang w:val="fr-FR" w:eastAsia="fr-FR" w:bidi="ar-SA"/>
-      </w:rPr>
-    </w:rPrDefault>
-    <w:pPrDefault>
-      <w:pPr>
-        <w:spacing w:after="200" w:line="276" w:lineRule="auto"/>
-      </w:pPr>
-    </w:pPrDefault>
-  </w:docDefaults>
-  <w:latentStyles w:defLockedState="0" w:defUIPriority="99" w:defSemiHidden="1" w:defUnhideWhenUsed="1" w:defQFormat="0" w:count="267">
-    <w:lsdException w:name="Normal" w:semiHidden="0" w:uiPriority="0" w:unhideWhenUsed="0" w:qFormat="1"/>
-    <w:lsdException w:name="heading 1" w:semiHidden="0" w:uiPriority="9" w:unhideWhenUsed="0" w:qFormat="1"/>
-    <w:lsdException w:name="heading 2" w:uiPriority="9" w:qFormat="1"/>
-    <w:lsdException w:name="heading 3" w:uiPriority="9" w:qFormat="1"/>
-    <w:lsdException w:name="heading 4" w:uiPriority="9" w:qFormat="1"/>
-    <w:lsdException w:name="heading 5" w:uiPriority="9" w:qFormat="1"/>
-    <w:lsdException w:name="heading 6" w:uiPriority="9" w:qFormat="1"/>
-    <w:lsdException w:name="heading 7" w:uiPriority="9" w:qFormat="1"/>
-    <w:lsdException w:name="heading 8" w:uiPriority="9" w:qFormat="1"/>
-    <w:lsdException w:name="heading 9" w:uiPriority="9" w:qFormat="1"/>
-    <w:lsdException w:name="toc 1" w:uiPriority="39"/>
-    <w:lsdException w:name="toc 2" w:uiPriority="39"/>
-    <w:lsdException w:name="toc 3" w:uiPriority="39"/>
-    <w:lsdException w:name="toc 4" w:uiPriority="39"/>
-    <w:lsdException w:name="toc 5" w:uiPriority="39"/>
-    <w:lsdException w:name="toc 6" w:uiPriority="39"/>
-    <w:lsdException w:name="toc 7" w:uiPriority="39"/>
-    <w:lsdException w:name="toc 8" w:uiPriority="39"/>
-    <w:lsdException w:name="toc 9" w:uiPriority="39"/>
-    <w:lsdException w:name="caption" w:uiPriority="35" w:qFormat="1"/>
-    <w:lsdException w:name="Title" w:semiHidden="0" w:uiPriority="10" w:unhideWhenUsed="0" w:qFormat="1"/>
-    <w:lsdException w:name="Default Paragraph Font" w:uiPriority="1"/>
-    <w:lsdException w:name="Subtitle" w:semiHidden="0" w:uiPriority="11" w:unhideWhenUsed="0" w:qFormat="1"/>
-    <w:lsdException w:name="Strong" w:semiHidden="0" w:uiPriority="22" w:unhideWhenUsed="0" w:qFormat="1"/>
-    <w:lsdException w:name="Emphasis" w:semiHidden="0" w:uiPriority="20" w:unhideWhenUsed="0" w:qFormat="1"/>
-    <w:lsdException w:name="Table Grid" w:semiHidden="0" w:uiPriority="59" w:unhideWhenUsed="0"/>
-    <w:lsdException w:name="Placeholder Text" w:unhideWhenUsed="0"/>
-    <w:lsdException w:name="No Spacing" w:semiHidden="0" w:uiPriority="1" w:unhideWhenUsed="0" w:qFormat="1"/>
-    <w:lsdException w:name="Light Shading" w:semiHidden="0" w:uiPriority="60" w:unhideWhenUsed="0"/>
-    <w:lsdException w:name="Light List" w:semiHidden="0" w:uiPriority="61" w:unhideWhenUsed="0"/>
-    <w:lsdException w:name="Light Grid" w:semiHidden="0" w:uiPriority="62" w:unhideWhenUsed="0"/>
-    <w:lsdException w:name="Medium Shading 1" w:semiHidden="0" w:uiPriority="63" w:unhideWhenUsed="0"/>
-    <w:lsdException w:name="Medium Shading 2" w:semiHidden="0" w:uiPriority="64" w:unhideWhenUsed="0"/>
-    <w:lsdException w:name="Medium List 1" w:semiHidden="0" w:uiPriority="65" w:unhideWhenUsed="0"/>
-    <w:lsdException w:name="Medium List 2" w:semiHidden="0" w:uiPriority="66" w:unhideWhenUsed="0"/>
-    <w:lsdException w:name="Medium Grid 1" w:semiHidden="0" w:uiPriority="67" w:unhideWhenUsed="0"/>
-    <w:lsdException w:name="Medium Grid 2" w:semiHidden="0" w:uiPriority="68" w:unhideWhenUsed="0"/>
-    <w:lsdException w:name="Medium Grid 3" w:semiHidden="0" w:uiPriority="69" w:unhideWhenUsed="0"/>
-    <w:lsdException w:name="Dark List" w:semiHidden="0" w:uiPriority="70" w:unhideWhenUsed="0"/>
-    <w:lsdException w:name="Colorful Shading" w:semiHidden="0" w:uiPriority="71" w:unhideWhenUsed="0"/>
-    <w:lsdException w:name="Colorful List" w:semiHidden="0" w:uiPriority="72" w:unhideWhenUsed="0"/>
-    <w:lsdException w:name="Colorful Grid" w:semiHidden="0" w:uiPriority="73" w:unhideWhenUsed="0"/>
-    <w:lsdException w:name="Light Shading Accent 1" w:semiHidden="0" w:uiPriority="60" w:unhideWhenUsed="0"/>
-    <w:lsdException w:name="Light List Accent 1" w:semiHidden="0" w:uiPriority="61" w:unhideWhenUsed="0"/>
-    <w:lsdException w:name="Light Grid Accent 1" w:semiHidden="0" w:uiPriority="62" w:unhideWhenUsed="0"/>
-    <w:lsdException w:name="Medium Shading 1 Accent 1" w:semiHidden="0" w:uiPriority="63" w:unhideWhenUsed="0"/>
-    <w:lsdException w:name="Medium Shading 2 Accent 1" w:semiHidden="0" w:uiPriority="64" w:unhideWhenUsed="0"/>
-    <w:lsdException w:name="Medium List 1 Accent 1" w:semiHidden="0" w:uiPriority="65" w:unhideWhenUsed="0"/>
-    <w:lsdException w:name="Revision" w:unhideWhenUsed="0"/>
-    <w:lsdException w:name="List Paragraph" w:semiHidden="0" w:uiPriority="34" w:unhideWhenUsed="0" w:qFormat="1"/>
-    <w:lsdException w:name="Quote" w:semiHidden="0" w:uiPriority="29" w:unhideWhenUsed="0" w:qFormat="1"/>
-    <w:lsdException w:name="Intense Quote" w:semiHidden="0" w:uiPriority="30" w:unhideWhenUsed="0" w:qFormat="1"/>
-    <w:lsdException w:name="Medium List 2 Accent 1" w:semiHidden="0" w:uiPriority="66" w:unhideWhenUsed="0"/>
-    <w:lsdException w:name="Medium Grid 1 Accent 1" w:semiHidden="0" w:uiPriority="67" w:unhideWhenUsed="0"/>
-    <w:lsdException w:name="Medium Grid 2 Accent 1" w:semiHidden="0" w:uiPriority="68" w:unhideWhenUsed="0"/>
-    <w:lsdException w:name="Medium Grid 3 Accent 1" w:semiHidden="0" w:uiPriority="69" w:unhideWhenUsed="0"/>
-    <w:lsdException w:name="Dark List Accent 1" w:semiHidden="0" w:uiPriority="70" w:unhideWhenUsed="0"/>
-    <w:lsdException w:name="Colorful Shading Accent 1" w:semiHidden="0" w:uiPriority="71" w:unhideWhenUsed="0"/>
-    <w:lsdException w:name="Colorful List Accent 1" w:semiHidden="0" w:uiPriority="72" w:unhideWhenUsed="0"/>
-    <w:lsdException w:name="Colorful Grid Accent 1" w:semiHidden="0" w:uiPriority="73" w:unhideWhenUsed="0"/>
-    <w:lsdException w:name="Light Shading Accent 2" w:semiHidden="0" w:uiPriority="60" w:unhideWhenUsed="0"/>
-    <w:lsdException w:name="Light List Accent 2" w:semiHidden="0" w:uiPriority="61" w:unhideWhenUsed="0"/>
-    <w:lsdException w:name="Light Grid Accent 2" w:semiHidden="0" w:uiPriority="62" w:unhideWhenUsed="0"/>
-    <w:lsdException w:name="Medium Shading 1 Accent 2" w:semiHidden="0" w:uiPriority="63" w:unhideWhenUsed="0"/>
-    <w:lsdException w:name="Medium Shading 2 Accent 2" w:semiHidden="0" w:uiPriority="64" w:unhideWhenUsed="0"/>
-    <w:lsdException w:name="Medium List 1 Accent 2" w:semiHidden="0" w:uiPriority="65" w:unhideWhenUsed="0"/>
-    <w:lsdException w:name="Medium List 2 Accent 2" w:semiHidden="0" w:uiPriority="66" w:unhideWhenUsed="0"/>
-    <w:lsdException w:name="Medium Grid 1 Accent 2" w:semiHidden="0" w:uiPriority="67" w:unhideWhenUsed="0"/>
-    <w:lsdException w:name="Medium Grid 2 Accent 2" w:semiHidden="0" w:uiPriority="68" w:unhideWhenUsed="0"/>
-    <w:lsdException w:name="Medium Grid 3 Accent 2" w:semiHidden="0" w:uiPriority="69" w:unhideWhenUsed="0"/>
-    <w:lsdException w:name="Dark List Accent 2" w:semiHidden="0" w:uiPriority="70" w:unhideWhenUsed="0"/>
-    <w:lsdException w:name="Colorful Shading Accent 2" w:semiHidden="0" w:uiPriority="71" w:unhideWhenUsed="0"/>
-    <w:lsdException w:name="Colorful List Accent 2" w:semiHidden="0" w:uiPriority="72" w:unhideWhenUsed="0"/>
-    <w:lsdException w:name="Colorful Grid Accent 2" w:semiHidden="0" w:uiPriority="73" w:unhideWhenUsed="0"/>
-    <w:lsdException w:name="Light Shading Accent 3" w:semiHidden="0" w:uiPriority="60" w:unhideWhenUsed="0"/>
-    <w:lsdException w:name="Light List Accent 3" w:semiHidden="0" w:uiPriority="61" w:unhideWhenUsed="0"/>
-    <w:lsdException w:name="Light Grid Accent 3" w:semiHidden="0" w:uiPriority="62" w:unhideWhenUsed="0"/>
-    <w:lsdException w:name="Medium Shading 1 Accent 3" w:semiHidden="0" w:uiPriority="63" w:unhideWhenUsed="0"/>
-    <w:lsdException w:name="Medium Shading 2 Accent 3" w:semiHidden="0" w:uiPriority="64" w:unhideWhenUsed="0"/>
-    <w:lsdException w:name="Medium List 1 Accent 3" w:semiHidden="0" w:uiPriority="65" w:unhideWhenUsed="0"/>
-    <w:lsdException w:name="Medium List 2 Accent 3" w:semiHidden="0" w:uiPriority="66" w:unhideWhenUsed="0"/>
-    <w:lsdException w:name="Medium Grid 1 Accent 3" w:semiHidden="0" w:uiPriority="67" w:unhideWhenUsed="0"/>
-    <w:lsdException w:name="Medium Grid 2 Accent 3" w:semiHidden="0" w:uiPriority="68" w:unhideWhenUsed="0"/>
-    <w:lsdException w:name="Medium Grid 3 Accent 3" w:semiHidden="0" w:uiPriority="69" w:unhideWhenUsed="0"/>
-    <w:lsdException w:name="Dark List Accent 3" w:semiHidden="0" w:uiPriority="70" w:unhideWhenUsed="0"/>
-    <w:lsdException w:name="Colorful Shading Accent 3" w:semiHidden="0" w:uiPriority="71" w:unhideWhenUsed="0"/>
-    <w:lsdException w:name="Colorful List Accent 3" w:semiHidden="0" w:uiPriority="72" w:unhideWhenUsed="0"/>
-    <w:lsdException w:name="Colorful Grid Accent 3" w:semiHidden="0" w:uiPriority="73" w:unhideWhenUsed="0"/>
-    <w:lsdException w:name="Light Shading Accent 4" w:semiHidden="0" w:uiPriority="60" w:unhideWhenUsed="0"/>
-    <w:lsdException w:name="Light List Accent 4" w:semiHidden="0" w:uiPriority="61" w:unhideWhenUsed="0"/>
-    <w:lsdException w:name="Light Grid Accent 4" w:semiHidden="0" w:uiPriority="62" w:unhideWhenUsed="0"/>
-    <w:lsdException w:name="Medium Shading 1 Accent 4" w:semiHidden="0" w:uiPriority="63" w:unhideWhenUsed="0"/>
-    <w:lsdException w:name="Medium Shading 2 Accent 4" w:semiHidden="0" w:uiPriority="64" w:unhideWhenUsed="0"/>
-    <w:lsdException w:name="Medium List 1 Accent 4" w:semiHidden="0" w:uiPriority="65" w:unhideWhenUsed="0"/>
-    <w:lsdException w:name="Medium List 2 Accent 4" w:semiHidden="0" w:uiPriority="66" w:unhideWhenUsed="0"/>
-    <w:lsdException w:name="Medium Grid 1 Accent 4" w:semiHidden="0" w:uiPriority="67" w:unhideWhenUsed="0"/>
-    <w:lsdException w:name="Medium Grid 2 Accent 4" w:semiHidden="0" w:uiPriority="68" w:unhideWhenUsed="0"/>
-    <w:lsdException w:name="Medium Grid 3 Accent 4" w:semiHidden="0" w:uiPriority="69" w:unhideWhenUsed="0"/>
-    <w:lsdException w:name="Dark List Accent 4" w:semiHidden="0" w:uiPriority="70" w:unhideWhenUsed="0"/>
-    <w:lsdException w:name="Colorful Shading Accent 4" w:semiHidden="0" w:uiPriority="71" w:unhideWhenUsed="0"/>
-    <w:lsdException w:name="Colorful List Accent 4" w:semiHidden="0" w:uiPriority="72" w:unhideWhenUsed="0"/>
-    <w:lsdException w:name="Colorful Grid Accent 4" w:semiHidden="0" w:uiPriority="73" w:unhideWhenUsed="0"/>
-    <w:lsdException w:name="Light Shading Accent 5" w:semiHidden="0" w:uiPriority="60" w:unhideWhenUsed="0"/>
-    <w:lsdException w:name="Light List Accent 5" w:semiHidden="0" w:uiPriority="61" w:unhideWhenUsed="0"/>
-    <w:lsdException w:name="Light Grid Accent 5" w:semiHidden="0" w:uiPriority="62" w:unhideWhenUsed="0"/>
-    <w:lsdException w:name="Medium Shading 1 Accent 5" w:semiHidden="0" w:uiPriority="63" w:unhideWhenUsed="0"/>
-    <w:lsdException w:name="Medium Shading 2 Accent 5" w:semiHidden="0" w:uiPriority="64" w:unhideWhenUsed="0"/>
-    <w:lsdException w:name="Medium List 1 Accent 5" w:semiHidden="0" w:uiPriority="65" w:unhideWhenUsed="0"/>
-    <w:lsdException w:name="Medium List 2 Accent 5" w:semiHidden="0" w:uiPriority="66" w:unhideWhenUsed="0"/>
-    <w:lsdException w:name="Medium Grid 1 Accent 5" w:semiHidden="0" w:uiPriority="67" w:unhideWhenUsed="0"/>
-    <w:lsdException w:name="Medium Grid 2 Accent 5" w:semiHidden="0" w:uiPriority="68" w:unhideWhenUsed="0"/>
-    <w:lsdException w:name="Medium Grid 3 Accent 5" w:semiHidden="0" w:uiPriority="69" w:unhideWhenUsed="0"/>
-    <w:lsdException w:name="Dark List Accent 5" w:semiHidden="0" w:uiPriority="70" w:unhideWhenUsed="0"/>
-    <w:lsdException w:name="Colorful Shading Accent 5" w:semiHidden="0" w:uiPriority="71" w:unhideWhenUsed="0"/>
-    <w:lsdException w:name="Colorful List Accent 5" w:semiHidden="0" w:uiPriority="72" w:unhideWhenUsed="0"/>
-    <w:lsdException w:name="Colorful Grid Accent 5" w:semiHidden="0" w:uiPriority="73" w:unhideWhenUsed="0"/>
-    <w:lsdException w:name="Light Shading Accent 6" w:semiHidden="0" w:uiPriority="60" w:unhideWhenUsed="0"/>
-    <w:lsdException w:name="Light List Accent 6" w:semiHidden="0" w:uiPriority="61" w:unhideWhenUsed="0"/>
-    <w:lsdException w:name="Light Grid Accent 6" w:semiHidden="0" w:uiPriority="62" w:unhideWhenUsed="0"/>
-    <w:lsdException w:name="Medium Shading 1 Accent 6" w:semiHidden="0" w:uiPriority="63" w:unhideWhenUsed="0"/>
-    <w:lsdException w:name="Medium Shading 2 Accent 6" w:semiHidden="0" w:uiPriority="64" w:unhideWhenUsed="0"/>
-    <w:lsdException w:name="Medium List 1 Accent 6" w:semiHidden="0" w:uiPriority="65" w:unhideWhenUsed="0"/>
-    <w:lsdException w:name="Medium List 2 Accent 6" w:semiHidden="0" w:uiPriority="66" w:unhideWhenUsed="0"/>
-    <w:lsdException w:name="Medium Grid 1 Accent 6" w:semiHidden="0" w:uiPriority="67" w:unhideWhenUsed="0"/>
-    <w:lsdException w:name="Medium Grid 2 Accent 6" w:semiHidden="0" w:uiPriority="68" w:unhideWhenUsed="0"/>
-    <w:lsdException w:name="Medium Grid 3 Accent 6" w:semiHidden="0" w:uiPriority="69" w:unhideWhenUsed="0"/>
-    <w:lsdException w:name="Dark List Accent 6" w:semiHidden="0" w:uiPriority="70" w:unhideWhenUsed="0"/>
-    <w:lsdException w:name="Colorful Shading Accent 6" w:semiHidden="0" w:uiPriority="71" w:unhideWhenUsed="0"/>
-    <w:lsdException w:name="Colorful List Accent 6" w:semiHidden="0" w:uiPriority="72" w:unhideWhenUsed="0"/>
-    <w:lsdException w:name="Colorful Grid Accent 6" w:semiHidden="0" w:uiPriority="73" w:unhideWhenUsed="0"/>
-    <w:lsdException w:name="Subtle Emphasis" w:semiHidden="0" w:uiPriority="19" w:unhideWhenUsed="0" w:qFormat="1"/>
-    <w:lsdException w:name="Intense Emphasis" w:semiHidden="0" w:uiPriority="21" w:unhideWhenUsed="0" w:qFormat="1"/>
-    <w:lsdException w:name="Subtle Reference" w:semiHidden="0" w:uiPriority="31" w:unhideWhenUsed="0" w:qFormat="1"/>
-    <w:lsdException w:name="Intense Reference" w:semiHidden="0" w:uiPriority="32" w:unhideWhenUsed="0" w:qFormat="1"/>
-    <w:lsdException w:name="Book Title" w:semiHidden="0" w:uiPriority="33" w:unhideWhenUsed="0" w:qFormat="1"/>
-    <w:lsdException w:name="Bibliography" w:uiPriority="37"/>
-    <w:lsdException w:name="TOC Heading" w:uiPriority="39" w:qFormat="1"/>
-  </w:latentStyles>
-  <w:style w:type="paragraph" w:default="1" w:styleId="Normal">
-    <w:name w:val="Normal"/>
-    <w:qFormat/>
-  </w:style>
-  <w:style w:type="character" w:default="1" w:styleId="Policepardfaut">
-    <w:name w:val="Default Paragraph Font"/>
-    <w:uiPriority w:val="1"/>
-    <w:semiHidden/>
-    <w:unhideWhenUsed/>
-  </w:style>
-  <w:style w:type="table" w:default="1" w:styleId="TableauNormal">
-    <w:name w:val="Normal Table"/>
-    <w:uiPriority w:val="99"/>
-    <w:semiHidden/>
-    <w:unhideWhenUsed/>
-    <w:tblPr>
-      <w:tblInd w:w="0" w:type="dxa"/>
-      <w:tblCellMar>
-        <w:top w:w="0" w:type="dxa"/>
-        <w:left w:w="108" w:type="dxa"/>
-        <w:bottom w:w="0" w:type="dxa"/>
-        <w:right w:w="108" w:type="dxa"/>
-      </w:tblCellMar>
-    </w:tblPr>
-  </w:style>
-  <w:style w:type="numbering" w:default="1" w:styleId="Aucuneliste">
-    <w:name w:val="No List"/>
-    <w:uiPriority w:val="99"/>
-    <w:semiHidden/>
-    <w:unhideWhenUsed/>
-  </w:style>
-  <w:style w:type="paragraph" w:customStyle="1" w:styleId="9073D054688C4539823F0F63CD471DFB">
-    <w:name w:val="9073D054688C4539823F0F63CD471DFB"/>
-    <w:rsid w:val="006A7C5D"/>
-  </w:style>
-  <w:style w:type="paragraph" w:customStyle="1" w:styleId="AFFE8612355E43399C305E165C092E85">
-    <w:name w:val="AFFE8612355E43399C305E165C092E85"/>
-    <w:rsid w:val="006A7C5D"/>
-  </w:style>
-  <w:style w:type="paragraph" w:customStyle="1" w:styleId="1AD293E346AF4292A4AE0746AD556850">
-    <w:name w:val="1AD293E346AF4292A4AE0746AD556850"/>
-    <w:rsid w:val="006A7C5D"/>
-  </w:style>
-  <w:style w:type="paragraph" w:customStyle="1" w:styleId="D764D02AB36F4B66BC92BCC6751850C8">
-    <w:name w:val="D764D02AB36F4B66BC92BCC6751850C8"/>
-    <w:rsid w:val="006A7C5D"/>
-  </w:style>
-  <w:style w:type="paragraph" w:customStyle="1" w:styleId="2D084EF63D6F4E8DAEF01C67BF141CCB">
-    <w:name w:val="2D084EF63D6F4E8DAEF01C67BF141CCB"/>
-    <w:rsid w:val="006A7C5D"/>
-  </w:style>
-  <w:style w:type="paragraph" w:customStyle="1" w:styleId="543AF2696A90430E9AF1553D47DDBA6F">
-    <w:name w:val="543AF2696A90430E9AF1553D47DDBA6F"/>
-    <w:rsid w:val="006A7C5D"/>
-  </w:style>
-  <w:style w:type="paragraph" w:customStyle="1" w:styleId="76A64DB923E94FEA8D7F0CDFD4992F46">
-    <w:name w:val="76A64DB923E94FEA8D7F0CDFD4992F46"/>
-    <w:rsid w:val="006A7C5D"/>
-  </w:style>
-  <w:style w:type="paragraph" w:customStyle="1" w:styleId="84301FBD5F294CFAA36215985A5E9252">
-    <w:name w:val="84301FBD5F294CFAA36215985A5E9252"/>
-    <w:rsid w:val="006A7C5D"/>
-  </w:style>
-  <w:style w:type="paragraph" w:customStyle="1" w:styleId="44B268C0D9A949FC94E1A1857D12FD02">
-    <w:name w:val="44B268C0D9A949FC94E1A1857D12FD02"/>
-    <w:rsid w:val="006A7C5D"/>
-  </w:style>
-  <w:style w:type="paragraph" w:customStyle="1" w:styleId="7385CF5F460A4B26A1511E7DAB7F149B">
-    <w:name w:val="7385CF5F460A4B26A1511E7DAB7F149B"/>
-    <w:rsid w:val="006A7C5D"/>
-  </w:style>
-  <w:style w:type="paragraph" w:customStyle="1" w:styleId="86AD22F5086A48AF98020DB8769C7C2D">
-    <w:name w:val="86AD22F5086A48AF98020DB8769C7C2D"/>
-    <w:rsid w:val="006A7C5D"/>
-  </w:style>
-  <w:style w:type="paragraph" w:customStyle="1" w:styleId="35CE1BD35BFF456785860164608CC9E5">
-    <w:name w:val="35CE1BD35BFF456785860164608CC9E5"/>
-    <w:rsid w:val="00E372C6"/>
-  </w:style>
-  <w:style w:type="paragraph" w:customStyle="1" w:styleId="E697B42030EA45AAA384CDDB05527C23">
-    <w:name w:val="E697B42030EA45AAA384CDDB05527C23"/>
-    <w:rsid w:val="00E372C6"/>
-  </w:style>
-  <w:style w:type="paragraph" w:customStyle="1" w:styleId="397F46A447B9429D9F56106A2C0EFBE2">
-    <w:name w:val="397F46A447B9429D9F56106A2C0EFBE2"/>
-    <w:rsid w:val="00E372C6"/>
-  </w:style>
-  <w:style w:type="paragraph" w:customStyle="1" w:styleId="4743DFA18AEE4B29852C3A4AE45F1138">
-    <w:name w:val="4743DFA18AEE4B29852C3A4AE45F1138"/>
-    <w:rsid w:val="00E372C6"/>
-  </w:style>
-  <w:style w:type="paragraph" w:customStyle="1" w:styleId="3CD60F158BCC469485A7005D36542F92">
-    <w:name w:val="3CD60F158BCC469485A7005D36542F92"/>
-    <w:rsid w:val="00E372C6"/>
-  </w:style>
-  <w:style w:type="paragraph" w:customStyle="1" w:styleId="D953DE6826514B03B62B9F8B9A799568">
-    <w:name w:val="D953DE6826514B03B62B9F8B9A799568"/>
-    <w:rsid w:val="00E372C6"/>
-  </w:style>
-  <w:style w:type="paragraph" w:customStyle="1" w:styleId="29E5166B8C1149A8AB431A2E15742CE4">
-    <w:name w:val="29E5166B8C1149A8AB431A2E15742CE4"/>
-    <w:rsid w:val="00E372C6"/>
-  </w:style>
-  <w:style w:type="paragraph" w:customStyle="1" w:styleId="67E89882798F476EB02ADC41A87BFEC6">
-    <w:name w:val="67E89882798F476EB02ADC41A87BFEC6"/>
-    <w:rsid w:val="00E372C6"/>
-  </w:style>
-  <w:style w:type="paragraph" w:customStyle="1" w:styleId="A7A5097874B6440B8E313C338671E7B0">
-    <w:name w:val="A7A5097874B6440B8E313C338671E7B0"/>
-    <w:rsid w:val="00E372C6"/>
-  </w:style>
-  <w:style w:type="paragraph" w:customStyle="1" w:styleId="84D7DA053B90472C8B5F13EEB012949A">
-    <w:name w:val="84D7DA053B90472C8B5F13EEB012949A"/>
-    <w:rsid w:val="00E372C6"/>
-  </w:style>
-  <w:style w:type="paragraph" w:customStyle="1" w:styleId="05D562D6DD5D49B6AFCF08FC611CB329">
-    <w:name w:val="05D562D6DD5D49B6AFCF08FC611CB329"/>
-    <w:rsid w:val="00E372C6"/>
-  </w:style>
-  <w:style w:type="paragraph" w:customStyle="1" w:styleId="ECDAAC283397415886D91BBE1FD6293E">
-    <w:name w:val="ECDAAC283397415886D91BBE1FD6293E"/>
-    <w:rsid w:val="00E372C6"/>
-  </w:style>
-  <w:style w:type="paragraph" w:customStyle="1" w:styleId="FAF1442AC4FF4D099A64849DD9B3CEF1">
-    <w:name w:val="FAF1442AC4FF4D099A64849DD9B3CEF1"/>
-    <w:rsid w:val="00E372C6"/>
-  </w:style>
-  <w:style w:type="paragraph" w:customStyle="1" w:styleId="FB82D851C3BA4CAE9FC1288532BEB30A">
-    <w:name w:val="FB82D851C3BA4CAE9FC1288532BEB30A"/>
-    <w:rsid w:val="00E372C6"/>
-  </w:style>
-  <w:style w:type="paragraph" w:customStyle="1" w:styleId="E9F6C879114E43E9B7C87FADFA793786">
-    <w:name w:val="E9F6C879114E43E9B7C87FADFA793786"/>
-    <w:rsid w:val="00E372C6"/>
-  </w:style>
-  <w:style w:type="paragraph" w:customStyle="1" w:styleId="53EAA3EECCC14E14B11863BB2A5330A7">
-    <w:name w:val="53EAA3EECCC14E14B11863BB2A5330A7"/>
-    <w:rsid w:val="00E372C6"/>
-  </w:style>
-  <w:style w:type="paragraph" w:customStyle="1" w:styleId="89F37AFF72834B32BCF0000004E83E40">
-    <w:name w:val="89F37AFF72834B32BCF0000004E83E40"/>
-    <w:rsid w:val="00E372C6"/>
-  </w:style>
-  <w:style w:type="paragraph" w:customStyle="1" w:styleId="087C14D469934EACB68EF2BD074A6EDE">
-    <w:name w:val="087C14D469934EACB68EF2BD074A6EDE"/>
-    <w:rsid w:val="00B65A99"/>
-  </w:style>
-  <w:style w:type="paragraph" w:customStyle="1" w:styleId="0E0B40580E6A41E9BAA3BB41A4172D06">
-    <w:name w:val="0E0B40580E6A41E9BAA3BB41A4172D06"/>
-    <w:rsid w:val="00B65A99"/>
-  </w:style>
-  <w:style w:type="paragraph" w:customStyle="1" w:styleId="6529D970E2984A2182C2FCFD26FE6C75">
-    <w:name w:val="6529D970E2984A2182C2FCFD26FE6C75"/>
-    <w:rsid w:val="00B65A99"/>
-  </w:style>
-  <w:style w:type="paragraph" w:customStyle="1" w:styleId="8BDBF7A5D7D945748FC9223A6E3916A0">
-    <w:name w:val="8BDBF7A5D7D945748FC9223A6E3916A0"/>
-    <w:rsid w:val="00B65A99"/>
-  </w:style>
-  <w:style w:type="paragraph" w:customStyle="1" w:styleId="EE804CA319EB418C9FA5607ADFCF1B63">
-    <w:name w:val="EE804CA319EB418C9FA5607ADFCF1B63"/>
-    <w:rsid w:val="00B65A99"/>
-  </w:style>
-</w:styles>
-</file>
-
-<file path=word/glossary/webSettings.xml><?xml version="1.0" encoding="utf-8"?>
-<w:webSettings xmlns:mc="http://schemas.openxmlformats.org/markup-compatibility/2006" xmlns:r="http://schemas.openxmlformats.org/officeDocument/2006/relationships" xmlns:w="http://schemas.openxmlformats.org/wordprocessingml/2006/main" xmlns:w14="http://schemas.microsoft.com/office/word/2010/wordml" mc:Ignorable="w14">
-  <w:optimizeForBrowser/>
-  <w:allowPNG/>
-</w:webSettings>
-</file>
-
 <file path=word/theme/theme1.xml><?xml version="1.0" encoding="utf-8"?>
 <a:theme xmlns:a="http://schemas.openxmlformats.org/drawingml/2006/main" name="Thème Office">
   <a:themeElements>
@@ -8708,7 +8085,7 @@
   <a:extraClrSchemeLst/>
   <a:extLst>
     <a:ext uri="{05A4C25C-085E-4340-85A3-A5531E510DB2}">
-      <thm15:themeFamily xmlns="" xmlns:thm15="http://schemas.microsoft.com/office/thememl/2012/main" name="Office Theme" id="{62F939B6-93AF-4DB8-9C6B-D6C7DFDC589F}" vid="{4A3C46E8-61CC-4603-A589-7422A47A8E4A}"/>
+      <thm15:themeFamily xmlns:thm15="http://schemas.microsoft.com/office/thememl/2012/main" xmlns="" name="Office Theme" id="{62F939B6-93AF-4DB8-9C6B-D6C7DFDC589F}" vid="{4A3C46E8-61CC-4603-A589-7422A47A8E4A}"/>
     </a:ext>
   </a:extLst>
 </a:theme>
@@ -8738,7 +8115,7 @@
 </file>
 
 <file path=customXml/itemProps2.xml><?xml version="1.0" encoding="utf-8"?>
-<ds:datastoreItem xmlns:ds="http://schemas.openxmlformats.org/officeDocument/2006/customXml" ds:itemID="{1363A728-45E1-481A-B0CB-D155E5006E0A}">
+<ds:datastoreItem xmlns:ds="http://schemas.openxmlformats.org/officeDocument/2006/customXml" ds:itemID="{FAC72EFD-79FA-4565-84BE-6617585384C6}">
   <ds:schemaRefs>
     <ds:schemaRef ds:uri="http://schemas.openxmlformats.org/officeDocument/2006/bibliography"/>
   </ds:schemaRefs>

</xml_diff>